<commit_message>
Removed Ethernet in description
</commit_message>
<xml_diff>
--- a/mmalabanan_resume.docx
+++ b/mmalabanan_resume.docx
@@ -339,28 +339,18 @@
               <w:t xml:space="preserve">: </w:t>
             </w:r>
             <w:hyperlink r:id="rId13" w:history="1">
-              <w:proofErr w:type="spellStart"/>
               <w:r>
                 <w:rPr>
                   <w:rStyle w:val="Hyperlink"/>
                 </w:rPr>
                 <w:t>linkedin</w:t>
               </w:r>
-              <w:proofErr w:type="spellEnd"/>
               <w:r>
                 <w:rPr>
                   <w:rStyle w:val="Hyperlink"/>
                 </w:rPr>
-                <w:t>/</w:t>
+                <w:t>/mmalaban</w:t>
               </w:r>
-              <w:proofErr w:type="spellStart"/>
-              <w:r>
-                <w:rPr>
-                  <w:rStyle w:val="Hyperlink"/>
-                </w:rPr>
-                <w:t>mmalaban</w:t>
-              </w:r>
-              <w:proofErr w:type="spellEnd"/>
             </w:hyperlink>
           </w:p>
         </w:tc>
@@ -1272,7 +1262,6 @@
                 <w:szCs w:val="18"/>
               </w:rPr>
             </w:pPr>
-            <w:proofErr w:type="spellStart"/>
             <w:r>
               <w:rPr>
                 <w:rStyle w:val="SubtleEmphasis"/>
@@ -1281,7 +1270,6 @@
               </w:rPr>
               <w:t>Github</w:t>
             </w:r>
-            <w:proofErr w:type="spellEnd"/>
           </w:p>
           <w:p>
             <w:pPr>
@@ -1296,7 +1284,6 @@
                 <w:szCs w:val="18"/>
               </w:rPr>
             </w:pPr>
-            <w:proofErr w:type="spellStart"/>
             <w:r>
               <w:t>s</w:t>
             </w:r>
@@ -1308,7 +1295,6 @@
               </w:rPr>
               <w:t>Accurev</w:t>
             </w:r>
-            <w:proofErr w:type="spellEnd"/>
           </w:p>
           <w:p>
             <w:pPr>
@@ -1521,25 +1507,7 @@
                 <w:sz w:val="18"/>
                 <w:szCs w:val="18"/>
               </w:rPr>
-              <w:t xml:space="preserve">TI </w:t>
-            </w:r>
-            <w:proofErr w:type="spellStart"/>
-            <w:r>
-              <w:rPr>
-                <w:rStyle w:val="SubtleEmphasis"/>
-                <w:sz w:val="18"/>
-                <w:szCs w:val="18"/>
-              </w:rPr>
-              <w:t>Tiva</w:t>
-            </w:r>
-            <w:proofErr w:type="spellEnd"/>
-            <w:r>
-              <w:rPr>
-                <w:rStyle w:val="SubtleEmphasis"/>
-                <w:sz w:val="18"/>
-                <w:szCs w:val="18"/>
-              </w:rPr>
-              <w:t xml:space="preserve"> C (TM4x)</w:t>
+              <w:t>TI Tiva C (TM4x)</w:t>
             </w:r>
           </w:p>
           <w:p>
@@ -1739,25 +1707,7 @@
                 <w:sz w:val="18"/>
                 <w:szCs w:val="18"/>
               </w:rPr>
-              <w:t>Understand for C++ (</w:t>
-            </w:r>
-            <w:proofErr w:type="spellStart"/>
-            <w:r>
-              <w:rPr>
-                <w:rStyle w:val="SubtleEmphasis"/>
-                <w:sz w:val="18"/>
-                <w:szCs w:val="18"/>
-              </w:rPr>
-              <w:t>Scitool</w:t>
-            </w:r>
-            <w:proofErr w:type="spellEnd"/>
-            <w:r>
-              <w:rPr>
-                <w:rStyle w:val="SubtleEmphasis"/>
-                <w:sz w:val="18"/>
-                <w:szCs w:val="18"/>
-              </w:rPr>
-              <w:t>)</w:t>
+              <w:t>Understand for C++ (Scitool)</w:t>
             </w:r>
           </w:p>
           <w:p>
@@ -1834,7 +1784,6 @@
                 <w:szCs w:val="18"/>
               </w:rPr>
             </w:pPr>
-            <w:proofErr w:type="spellStart"/>
             <w:r>
               <w:rPr>
                 <w:rStyle w:val="SubtleEmphasis"/>
@@ -1843,7 +1792,6 @@
               </w:rPr>
               <w:t>iSystem</w:t>
             </w:r>
-            <w:proofErr w:type="spellEnd"/>
             <w:r>
               <w:rPr>
                 <w:rStyle w:val="SubtleEmphasis"/>
@@ -1852,7 +1800,6 @@
               </w:rPr>
               <w:t xml:space="preserve"> / </w:t>
             </w:r>
-            <w:proofErr w:type="spellStart"/>
             <w:r>
               <w:rPr>
                 <w:rStyle w:val="SubtleEmphasis"/>
@@ -1861,7 +1808,6 @@
               </w:rPr>
               <w:t>WinIdea</w:t>
             </w:r>
-            <w:proofErr w:type="spellEnd"/>
           </w:p>
           <w:p>
             <w:pPr>
@@ -1930,7 +1876,6 @@
               </w:rPr>
               <w:t xml:space="preserve"> / </w:t>
             </w:r>
-            <w:proofErr w:type="spellStart"/>
             <w:r>
               <w:rPr>
                 <w:rStyle w:val="SubtleEmphasis"/>
@@ -1939,7 +1884,6 @@
               </w:rPr>
               <w:t>Github</w:t>
             </w:r>
-            <w:proofErr w:type="spellEnd"/>
           </w:p>
           <w:p>
             <w:pPr>
@@ -1954,7 +1898,6 @@
                 <w:szCs w:val="18"/>
               </w:rPr>
             </w:pPr>
-            <w:proofErr w:type="spellStart"/>
             <w:r>
               <w:rPr>
                 <w:rStyle w:val="SubtleEmphasis"/>
@@ -1963,7 +1906,6 @@
               </w:rPr>
               <w:t>Accurev</w:t>
             </w:r>
-            <w:proofErr w:type="spellEnd"/>
           </w:p>
           <w:p>
             <w:pPr>
@@ -2058,18 +2000,8 @@
                 <w:sz w:val="18"/>
                 <w:szCs w:val="18"/>
               </w:rPr>
-              <w:t xml:space="preserve">CANalyzer / </w:t>
-            </w:r>
-            <w:proofErr w:type="spellStart"/>
-            <w:r>
-              <w:rPr>
-                <w:rStyle w:val="SubtleEmphasis"/>
-                <w:sz w:val="18"/>
-                <w:szCs w:val="18"/>
-              </w:rPr>
-              <w:t>CANoe</w:t>
-            </w:r>
-            <w:proofErr w:type="spellEnd"/>
+              <w:t>CANalyzer / CANoe</w:t>
+            </w:r>
           </w:p>
           <w:p>
             <w:pPr>
@@ -2128,23 +2060,13 @@
                 <w:szCs w:val="18"/>
               </w:rPr>
             </w:pPr>
-            <w:proofErr w:type="spellStart"/>
-            <w:r>
-              <w:rPr>
-                <w:rStyle w:val="SubtleEmphasis"/>
-                <w:sz w:val="18"/>
-                <w:szCs w:val="18"/>
-              </w:rPr>
-              <w:t>CANdela</w:t>
-            </w:r>
-            <w:proofErr w:type="spellEnd"/>
-            <w:r>
-              <w:rPr>
-                <w:rStyle w:val="SubtleEmphasis"/>
-                <w:sz w:val="18"/>
-                <w:szCs w:val="18"/>
-              </w:rPr>
-              <w:t xml:space="preserve"> Studio</w:t>
+            <w:r>
+              <w:rPr>
+                <w:rStyle w:val="SubtleEmphasis"/>
+                <w:sz w:val="18"/>
+                <w:szCs w:val="18"/>
+              </w:rPr>
+              <w:t>CANdela Studio</w:t>
             </w:r>
           </w:p>
           <w:p>
@@ -2254,7 +2176,7 @@
               </w:numPr>
             </w:pPr>
             <w:r>
-              <w:t>Develop device drivers and middleware for interfaces like CAN, LIN, Ethernet, etc.</w:t>
+              <w:t>Develop device drivers and middleware for interfaces like CAN, LIN, etc.</w:t>
             </w:r>
           </w:p>
           <w:p>
@@ -3303,19 +3225,11 @@
                 <w:lang w:val="fr-FR"/>
               </w:rPr>
             </w:pPr>
-            <w:proofErr w:type="spellStart"/>
             <w:r>
               <w:rPr>
                 <w:lang w:val="fr-FR"/>
               </w:rPr>
-              <w:t>Yazaki</w:t>
-            </w:r>
-            <w:proofErr w:type="spellEnd"/>
-            <w:r>
-              <w:rPr>
-                <w:lang w:val="fr-FR"/>
-              </w:rPr>
-              <w:t xml:space="preserve"> N.A., Canton, MI</w:t>
+              <w:t>Yazaki N.A., Canton, MI</w:t>
             </w:r>
           </w:p>
         </w:tc>
@@ -3402,21 +3316,12 @@
                 <w:szCs w:val="18"/>
               </w:rPr>
             </w:pPr>
-            <w:proofErr w:type="spellStart"/>
-            <w:r>
-              <w:rPr>
-                <w:sz w:val="18"/>
-                <w:szCs w:val="18"/>
-              </w:rPr>
-              <w:t>Microsar</w:t>
-            </w:r>
-            <w:proofErr w:type="spellEnd"/>
-            <w:r>
-              <w:rPr>
-                <w:sz w:val="18"/>
-                <w:szCs w:val="18"/>
-              </w:rPr>
-              <w:t xml:space="preserve"> – AUTOSAR solution</w:t>
+            <w:r>
+              <w:rPr>
+                <w:sz w:val="18"/>
+                <w:szCs w:val="18"/>
+              </w:rPr>
+              <w:t>Microsar – AUTOSAR solution</w:t>
             </w:r>
           </w:p>
           <w:p>
@@ -3430,21 +3335,12 @@
                 <w:szCs w:val="18"/>
               </w:rPr>
             </w:pPr>
-            <w:proofErr w:type="spellStart"/>
-            <w:r>
-              <w:rPr>
-                <w:sz w:val="18"/>
-                <w:szCs w:val="18"/>
-              </w:rPr>
-              <w:t>Microsar</w:t>
-            </w:r>
-            <w:proofErr w:type="spellEnd"/>
-            <w:r>
-              <w:rPr>
-                <w:sz w:val="18"/>
-                <w:szCs w:val="18"/>
-              </w:rPr>
-              <w:t xml:space="preserve"> – Global B</w:t>
+            <w:r>
+              <w:rPr>
+                <w:sz w:val="18"/>
+                <w:szCs w:val="18"/>
+              </w:rPr>
+              <w:t>Microsar – Global B</w:t>
             </w:r>
           </w:p>
           <w:p>
@@ -3458,21 +3354,12 @@
                 <w:szCs w:val="18"/>
               </w:rPr>
             </w:pPr>
-            <w:proofErr w:type="spellStart"/>
-            <w:r>
-              <w:rPr>
-                <w:sz w:val="18"/>
-                <w:szCs w:val="18"/>
-              </w:rPr>
-              <w:t>CANoe</w:t>
-            </w:r>
-            <w:proofErr w:type="spellEnd"/>
-            <w:r>
-              <w:rPr>
-                <w:sz w:val="18"/>
-                <w:szCs w:val="18"/>
-              </w:rPr>
-              <w:t xml:space="preserve"> / CANalyzer / CAPL</w:t>
+            <w:r>
+              <w:rPr>
+                <w:sz w:val="18"/>
+                <w:szCs w:val="18"/>
+              </w:rPr>
+              <w:t>CANoe / CANalyzer / CAPL</w:t>
             </w:r>
           </w:p>
           <w:p>
@@ -3486,21 +3373,12 @@
                 <w:szCs w:val="18"/>
               </w:rPr>
             </w:pPr>
-            <w:proofErr w:type="spellStart"/>
-            <w:r>
-              <w:rPr>
-                <w:sz w:val="18"/>
-                <w:szCs w:val="18"/>
-              </w:rPr>
-              <w:t>CANdela</w:t>
-            </w:r>
-            <w:proofErr w:type="spellEnd"/>
-            <w:r>
-              <w:rPr>
-                <w:sz w:val="18"/>
-                <w:szCs w:val="18"/>
-              </w:rPr>
-              <w:t xml:space="preserve"> Studio</w:t>
+            <w:r>
+              <w:rPr>
+                <w:sz w:val="18"/>
+                <w:szCs w:val="18"/>
+              </w:rPr>
+              <w:t>CANdela Studio</w:t>
             </w:r>
           </w:p>
           <w:p>

</xml_diff>

<commit_message>
updated resume for more description on software development
</commit_message>
<xml_diff>
--- a/mmalabanan_resume.docx
+++ b/mmalabanan_resume.docx
@@ -339,18 +339,28 @@
               <w:t xml:space="preserve">: </w:t>
             </w:r>
             <w:hyperlink r:id="rId13" w:history="1">
+              <w:proofErr w:type="spellStart"/>
               <w:r>
                 <w:rPr>
                   <w:rStyle w:val="Hyperlink"/>
                 </w:rPr>
                 <w:t>linkedin</w:t>
               </w:r>
+              <w:proofErr w:type="spellEnd"/>
               <w:r>
                 <w:rPr>
                   <w:rStyle w:val="Hyperlink"/>
                 </w:rPr>
-                <w:t>/mmalaban</w:t>
+                <w:t>/</w:t>
               </w:r>
+              <w:proofErr w:type="spellStart"/>
+              <w:r>
+                <w:rPr>
+                  <w:rStyle w:val="Hyperlink"/>
+                </w:rPr>
+                <w:t>mmalaban</w:t>
+              </w:r>
+              <w:proofErr w:type="spellEnd"/>
             </w:hyperlink>
           </w:p>
         </w:tc>
@@ -1262,6 +1272,7 @@
                 <w:szCs w:val="18"/>
               </w:rPr>
             </w:pPr>
+            <w:proofErr w:type="spellStart"/>
             <w:r>
               <w:rPr>
                 <w:rStyle w:val="SubtleEmphasis"/>
@@ -1270,6 +1281,7 @@
               </w:rPr>
               <w:t>Github</w:t>
             </w:r>
+            <w:proofErr w:type="spellEnd"/>
           </w:p>
           <w:p>
             <w:pPr>
@@ -1284,6 +1296,7 @@
                 <w:szCs w:val="18"/>
               </w:rPr>
             </w:pPr>
+            <w:proofErr w:type="spellStart"/>
             <w:r>
               <w:t>s</w:t>
             </w:r>
@@ -1295,6 +1308,7 @@
               </w:rPr>
               <w:t>Accurev</w:t>
             </w:r>
+            <w:proofErr w:type="spellEnd"/>
           </w:p>
           <w:p>
             <w:pPr>
@@ -1507,7 +1521,25 @@
                 <w:sz w:val="18"/>
                 <w:szCs w:val="18"/>
               </w:rPr>
-              <w:t>TI Tiva C (TM4x)</w:t>
+              <w:t xml:space="preserve">TI </w:t>
+            </w:r>
+            <w:proofErr w:type="spellStart"/>
+            <w:r>
+              <w:rPr>
+                <w:rStyle w:val="SubtleEmphasis"/>
+                <w:sz w:val="18"/>
+                <w:szCs w:val="18"/>
+              </w:rPr>
+              <w:t>Tiva</w:t>
+            </w:r>
+            <w:proofErr w:type="spellEnd"/>
+            <w:r>
+              <w:rPr>
+                <w:rStyle w:val="SubtleEmphasis"/>
+                <w:sz w:val="18"/>
+                <w:szCs w:val="18"/>
+              </w:rPr>
+              <w:t xml:space="preserve"> C (TM4x)</w:t>
             </w:r>
           </w:p>
           <w:p>
@@ -1707,7 +1739,25 @@
                 <w:sz w:val="18"/>
                 <w:szCs w:val="18"/>
               </w:rPr>
-              <w:t>Understand for C++ (Scitool)</w:t>
+              <w:t>Understand for C++ (</w:t>
+            </w:r>
+            <w:proofErr w:type="spellStart"/>
+            <w:r>
+              <w:rPr>
+                <w:rStyle w:val="SubtleEmphasis"/>
+                <w:sz w:val="18"/>
+                <w:szCs w:val="18"/>
+              </w:rPr>
+              <w:t>Scitool</w:t>
+            </w:r>
+            <w:proofErr w:type="spellEnd"/>
+            <w:r>
+              <w:rPr>
+                <w:rStyle w:val="SubtleEmphasis"/>
+                <w:sz w:val="18"/>
+                <w:szCs w:val="18"/>
+              </w:rPr>
+              <w:t>)</w:t>
             </w:r>
           </w:p>
           <w:p>
@@ -1784,6 +1834,7 @@
                 <w:szCs w:val="18"/>
               </w:rPr>
             </w:pPr>
+            <w:proofErr w:type="spellStart"/>
             <w:r>
               <w:rPr>
                 <w:rStyle w:val="SubtleEmphasis"/>
@@ -1792,6 +1843,7 @@
               </w:rPr>
               <w:t>iSystem</w:t>
             </w:r>
+            <w:proofErr w:type="spellEnd"/>
             <w:r>
               <w:rPr>
                 <w:rStyle w:val="SubtleEmphasis"/>
@@ -1800,6 +1852,7 @@
               </w:rPr>
               <w:t xml:space="preserve"> / </w:t>
             </w:r>
+            <w:proofErr w:type="spellStart"/>
             <w:r>
               <w:rPr>
                 <w:rStyle w:val="SubtleEmphasis"/>
@@ -1808,6 +1861,7 @@
               </w:rPr>
               <w:t>WinIdea</w:t>
             </w:r>
+            <w:proofErr w:type="spellEnd"/>
           </w:p>
           <w:p>
             <w:pPr>
@@ -1876,6 +1930,7 @@
               </w:rPr>
               <w:t xml:space="preserve"> / </w:t>
             </w:r>
+            <w:proofErr w:type="spellStart"/>
             <w:r>
               <w:rPr>
                 <w:rStyle w:val="SubtleEmphasis"/>
@@ -1884,6 +1939,7 @@
               </w:rPr>
               <w:t>Github</w:t>
             </w:r>
+            <w:proofErr w:type="spellEnd"/>
           </w:p>
           <w:p>
             <w:pPr>
@@ -1898,6 +1954,7 @@
                 <w:szCs w:val="18"/>
               </w:rPr>
             </w:pPr>
+            <w:proofErr w:type="spellStart"/>
             <w:r>
               <w:rPr>
                 <w:rStyle w:val="SubtleEmphasis"/>
@@ -1906,6 +1963,7 @@
               </w:rPr>
               <w:t>Accurev</w:t>
             </w:r>
+            <w:proofErr w:type="spellEnd"/>
           </w:p>
           <w:p>
             <w:pPr>
@@ -2000,8 +2058,18 @@
                 <w:sz w:val="18"/>
                 <w:szCs w:val="18"/>
               </w:rPr>
-              <w:t>CANalyzer / CANoe</w:t>
-            </w:r>
+              <w:t xml:space="preserve">CANalyzer / </w:t>
+            </w:r>
+            <w:proofErr w:type="spellStart"/>
+            <w:r>
+              <w:rPr>
+                <w:rStyle w:val="SubtleEmphasis"/>
+                <w:sz w:val="18"/>
+                <w:szCs w:val="18"/>
+              </w:rPr>
+              <w:t>CANoe</w:t>
+            </w:r>
+            <w:proofErr w:type="spellEnd"/>
           </w:p>
           <w:p>
             <w:pPr>
@@ -2060,13 +2128,23 @@
                 <w:szCs w:val="18"/>
               </w:rPr>
             </w:pPr>
-            <w:r>
-              <w:rPr>
-                <w:rStyle w:val="SubtleEmphasis"/>
-                <w:sz w:val="18"/>
-                <w:szCs w:val="18"/>
-              </w:rPr>
-              <w:t>CANdela Studio</w:t>
+            <w:proofErr w:type="spellStart"/>
+            <w:r>
+              <w:rPr>
+                <w:rStyle w:val="SubtleEmphasis"/>
+                <w:sz w:val="18"/>
+                <w:szCs w:val="18"/>
+              </w:rPr>
+              <w:t>CANdela</w:t>
+            </w:r>
+            <w:proofErr w:type="spellEnd"/>
+            <w:r>
+              <w:rPr>
+                <w:rStyle w:val="SubtleEmphasis"/>
+                <w:sz w:val="18"/>
+                <w:szCs w:val="18"/>
+              </w:rPr>
+              <w:t xml:space="preserve"> Studio</w:t>
             </w:r>
           </w:p>
           <w:p>
@@ -2453,12 +2531,33 @@
               <w:pStyle w:val="ListParagraph"/>
               <w:numPr>
                 <w:ilvl w:val="0"/>
-                <w:numId w:val="7"/>
+                <w:numId w:val="2"/>
               </w:numPr>
               <w:ind w:left="720"/>
             </w:pPr>
             <w:r>
-              <w:t>Global software integration lead for new BorgWarner product</w:t>
+              <w:t xml:space="preserve">Owner of the </w:t>
+            </w:r>
+            <w:r>
+              <w:t xml:space="preserve">AUTOSAR </w:t>
+            </w:r>
+            <w:r>
+              <w:t xml:space="preserve">diagnostic stack </w:t>
+            </w:r>
+            <w:r>
+              <w:t xml:space="preserve">and other software modules </w:t>
+            </w:r>
+            <w:r>
+              <w:t>for a</w:t>
+            </w:r>
+            <w:r>
+              <w:t xml:space="preserve"> variety of</w:t>
+            </w:r>
+            <w:r>
+              <w:t xml:space="preserve"> project</w:t>
+            </w:r>
+            <w:r>
+              <w:t>s</w:t>
             </w:r>
           </w:p>
           <w:p>
@@ -2471,7 +2570,16 @@
               <w:ind w:left="720"/>
             </w:pPr>
             <w:r>
-              <w:t>Created integration test strategy for software components developed at various technical sites</w:t>
+              <w:t xml:space="preserve">Worked closely with System Engineering team to gather, identify, </w:t>
+            </w:r>
+            <w:r>
+              <w:t xml:space="preserve">and </w:t>
+            </w:r>
+            <w:r>
+              <w:t>clarify software requirements</w:t>
+            </w:r>
+            <w:r>
+              <w:t xml:space="preserve"> specifically on diagnostics (UDS, OBD and some fault management) software modules</w:t>
             </w:r>
           </w:p>
           <w:p>
@@ -2484,7 +2592,13 @@
               <w:ind w:left="720"/>
             </w:pPr>
             <w:r>
-              <w:t>Developed regression test for system</w:t>
+              <w:t xml:space="preserve">Worked closely with Software Architect to design </w:t>
+            </w:r>
+            <w:r>
+              <w:t>the software module</w:t>
+            </w:r>
+            <w:r>
+              <w:t>s</w:t>
             </w:r>
           </w:p>
           <w:p>
@@ -2497,7 +2611,10 @@
               <w:ind w:left="720"/>
             </w:pPr>
             <w:r>
-              <w:t>Project involved use of AUTOSAR basic software and various drivers and application software components</w:t>
+              <w:t xml:space="preserve">Implemented/developed software based on the identified requirements </w:t>
+            </w:r>
+            <w:r>
+              <w:t>and design</w:t>
             </w:r>
           </w:p>
           <w:p>
@@ -2510,7 +2627,7 @@
               <w:ind w:left="720"/>
             </w:pPr>
             <w:r>
-              <w:t>Re-architected the AUTOSAR diagnostic stack for a project that had tight deadline</w:t>
+              <w:t>Unit tested the developed software based on the design</w:t>
             </w:r>
           </w:p>
           <w:p>
@@ -2523,7 +2640,13 @@
               <w:ind w:left="720"/>
             </w:pPr>
             <w:r>
-              <w:t xml:space="preserve">Lead the software cybersecurity team in development </w:t>
+              <w:t>Coordinated</w:t>
+            </w:r>
+            <w:r>
+              <w:t xml:space="preserve"> with the testers and validators on testing the </w:t>
+            </w:r>
+            <w:r>
+              <w:t>diagnostic features of the system</w:t>
             </w:r>
           </w:p>
           <w:p>
@@ -2536,65 +2659,8 @@
               <w:ind w:left="720"/>
             </w:pPr>
             <w:r>
-              <w:t>Site administrator for software configuration management (Bitbucket) at BorgWarner</w:t>
-            </w:r>
-          </w:p>
-          <w:p>
-            <w:pPr>
-              <w:pStyle w:val="ListParagraph"/>
-              <w:numPr>
-                <w:ilvl w:val="0"/>
-                <w:numId w:val="2"/>
-              </w:numPr>
-              <w:ind w:left="720"/>
-            </w:pPr>
-            <w:r>
-              <w:t>Led training on Bitbucket usage for all of site employees</w:t>
-            </w:r>
-          </w:p>
-          <w:p>
-            <w:pPr>
-              <w:pStyle w:val="ListParagraph"/>
-              <w:numPr>
-                <w:ilvl w:val="0"/>
-                <w:numId w:val="2"/>
-              </w:numPr>
-              <w:ind w:left="720"/>
-            </w:pPr>
-            <w:r>
-              <w:t>Provided support for unique issues with Bitbucket</w:t>
-            </w:r>
-          </w:p>
-          <w:p>
-            <w:pPr>
-              <w:pStyle w:val="ListParagraph"/>
-              <w:numPr>
-                <w:ilvl w:val="0"/>
-                <w:numId w:val="2"/>
-              </w:numPr>
-              <w:ind w:left="720"/>
-            </w:pPr>
-            <w:r>
-              <w:t>Site lead for development of continuous integration/continuous delivery at Auburn Hills location</w:t>
-            </w:r>
-          </w:p>
-          <w:p>
-            <w:pPr>
-              <w:pStyle w:val="ListParagraph"/>
-              <w:numPr>
-                <w:ilvl w:val="0"/>
-                <w:numId w:val="2"/>
-              </w:numPr>
-              <w:ind w:left="720"/>
-            </w:pPr>
-            <w:r>
-              <w:t>Collaborating with other technical sites to design a global CI/CD deployment strategy</w:t>
-            </w:r>
-          </w:p>
-          <w:p>
-            <w:pPr>
-              <w:ind w:left="360"/>
-            </w:pPr>
+              <w:t>Managed the diagnostic features (application, infrastructure, otherwise) releases according to the project manager and customer expectations</w:t>
+            </w:r>
           </w:p>
         </w:tc>
       </w:tr>
@@ -3225,11 +3291,19 @@
                 <w:lang w:val="fr-FR"/>
               </w:rPr>
             </w:pPr>
+            <w:proofErr w:type="spellStart"/>
             <w:r>
               <w:rPr>
                 <w:lang w:val="fr-FR"/>
               </w:rPr>
-              <w:t>Yazaki N.A., Canton, MI</w:t>
+              <w:t>Yazaki</w:t>
+            </w:r>
+            <w:proofErr w:type="spellEnd"/>
+            <w:r>
+              <w:rPr>
+                <w:lang w:val="fr-FR"/>
+              </w:rPr>
+              <w:t xml:space="preserve"> N.A., Canton, MI</w:t>
             </w:r>
           </w:p>
         </w:tc>
@@ -3316,12 +3390,21 @@
                 <w:szCs w:val="18"/>
               </w:rPr>
             </w:pPr>
-            <w:r>
-              <w:rPr>
-                <w:sz w:val="18"/>
-                <w:szCs w:val="18"/>
-              </w:rPr>
-              <w:t>Microsar – AUTOSAR solution</w:t>
+            <w:proofErr w:type="spellStart"/>
+            <w:r>
+              <w:rPr>
+                <w:sz w:val="18"/>
+                <w:szCs w:val="18"/>
+              </w:rPr>
+              <w:t>Microsar</w:t>
+            </w:r>
+            <w:proofErr w:type="spellEnd"/>
+            <w:r>
+              <w:rPr>
+                <w:sz w:val="18"/>
+                <w:szCs w:val="18"/>
+              </w:rPr>
+              <w:t xml:space="preserve"> – AUTOSAR solution</w:t>
             </w:r>
           </w:p>
           <w:p>
@@ -3335,12 +3418,21 @@
                 <w:szCs w:val="18"/>
               </w:rPr>
             </w:pPr>
-            <w:r>
-              <w:rPr>
-                <w:sz w:val="18"/>
-                <w:szCs w:val="18"/>
-              </w:rPr>
-              <w:t>Microsar – Global B</w:t>
+            <w:proofErr w:type="spellStart"/>
+            <w:r>
+              <w:rPr>
+                <w:sz w:val="18"/>
+                <w:szCs w:val="18"/>
+              </w:rPr>
+              <w:t>Microsar</w:t>
+            </w:r>
+            <w:proofErr w:type="spellEnd"/>
+            <w:r>
+              <w:rPr>
+                <w:sz w:val="18"/>
+                <w:szCs w:val="18"/>
+              </w:rPr>
+              <w:t xml:space="preserve"> – Global B</w:t>
             </w:r>
           </w:p>
           <w:p>
@@ -3354,12 +3446,21 @@
                 <w:szCs w:val="18"/>
               </w:rPr>
             </w:pPr>
-            <w:r>
-              <w:rPr>
-                <w:sz w:val="18"/>
-                <w:szCs w:val="18"/>
-              </w:rPr>
-              <w:t>CANoe / CANalyzer / CAPL</w:t>
+            <w:proofErr w:type="spellStart"/>
+            <w:r>
+              <w:rPr>
+                <w:sz w:val="18"/>
+                <w:szCs w:val="18"/>
+              </w:rPr>
+              <w:t>CANoe</w:t>
+            </w:r>
+            <w:proofErr w:type="spellEnd"/>
+            <w:r>
+              <w:rPr>
+                <w:sz w:val="18"/>
+                <w:szCs w:val="18"/>
+              </w:rPr>
+              <w:t xml:space="preserve"> / CANalyzer / CAPL</w:t>
             </w:r>
           </w:p>
           <w:p>
@@ -3373,12 +3474,21 @@
                 <w:szCs w:val="18"/>
               </w:rPr>
             </w:pPr>
-            <w:r>
-              <w:rPr>
-                <w:sz w:val="18"/>
-                <w:szCs w:val="18"/>
-              </w:rPr>
-              <w:t>CANdela Studio</w:t>
+            <w:proofErr w:type="spellStart"/>
+            <w:r>
+              <w:rPr>
+                <w:sz w:val="18"/>
+                <w:szCs w:val="18"/>
+              </w:rPr>
+              <w:t>CANdela</w:t>
+            </w:r>
+            <w:proofErr w:type="spellEnd"/>
+            <w:r>
+              <w:rPr>
+                <w:sz w:val="18"/>
+                <w:szCs w:val="18"/>
+              </w:rPr>
+              <w:t xml:space="preserve"> Studio</w:t>
             </w:r>
           </w:p>
           <w:p>

</xml_diff>

<commit_message>
Added ISO 26262 and ISO 21434 for reference and format update
</commit_message>
<xml_diff>
--- a/mmalabanan_resume.docx
+++ b/mmalabanan_resume.docx
@@ -446,7 +446,21 @@
                 <w:sz w:val="20"/>
                 <w:szCs w:val="20"/>
               </w:rPr>
-              <w:t xml:space="preserve">ighly motivated professional with over 10 years of experience in embedded software engineering and 12 years in the automotive industry. </w:t>
+              <w:t>ighly motivated professional with over 1</w:t>
+            </w:r>
+            <w:r>
+              <w:rPr>
+                <w:sz w:val="20"/>
+                <w:szCs w:val="20"/>
+              </w:rPr>
+              <w:t>1</w:t>
+            </w:r>
+            <w:r>
+              <w:rPr>
+                <w:sz w:val="20"/>
+                <w:szCs w:val="20"/>
+              </w:rPr>
+              <w:t xml:space="preserve"> years of experience in embedded software engineering and 12 years in the automotive industry. </w:t>
             </w:r>
             <w:r>
               <w:rPr>
@@ -560,7 +574,7 @@
       </w:tr>
       <w:tr>
         <w:trPr>
-          <w:trHeight w:val="297"/>
+          <w:trHeight w:val="387"/>
         </w:trPr>
         <w:tc>
           <w:tcPr>
@@ -644,13 +658,6 @@
           </w:tcPr>
           <w:p>
             <w:pPr>
-              <w:rPr>
-                <w:rStyle w:val="BookTitle"/>
-              </w:rPr>
-            </w:pPr>
-          </w:p>
-          <w:p>
-            <w:pPr>
               <w:pStyle w:val="NoSpacing"/>
               <w:rPr>
                 <w:rStyle w:val="BookTitle"/>
@@ -1521,25 +1528,7 @@
                 <w:sz w:val="18"/>
                 <w:szCs w:val="18"/>
               </w:rPr>
-              <w:t xml:space="preserve">TI </w:t>
-            </w:r>
-            <w:proofErr w:type="spellStart"/>
-            <w:r>
-              <w:rPr>
-                <w:rStyle w:val="SubtleEmphasis"/>
-                <w:sz w:val="18"/>
-                <w:szCs w:val="18"/>
-              </w:rPr>
-              <w:t>Tiva</w:t>
-            </w:r>
-            <w:proofErr w:type="spellEnd"/>
-            <w:r>
-              <w:rPr>
-                <w:rStyle w:val="SubtleEmphasis"/>
-                <w:sz w:val="18"/>
-                <w:szCs w:val="18"/>
-              </w:rPr>
-              <w:t xml:space="preserve"> C (TM4x)</w:t>
+              <w:t>TI Tiva C (TM4x)</w:t>
             </w:r>
           </w:p>
           <w:p>
@@ -2123,7 +2112,11 @@
               </w:tabs>
               <w:ind w:left="166"/>
               <w:rPr>
-                <w:rStyle w:val="SubtleEmphasis"/>
+                <w:rStyle w:val="BookTitle"/>
+                <w:b w:val="0"/>
+                <w:bCs w:val="0"/>
+                <w:color w:val="404040" w:themeColor="text1" w:themeTint="BF"/>
+                <w:spacing w:val="0"/>
                 <w:sz w:val="18"/>
                 <w:szCs w:val="18"/>
               </w:rPr>
@@ -2146,19 +2139,6 @@
               </w:rPr>
               <w:t xml:space="preserve"> Studio</w:t>
             </w:r>
-          </w:p>
-          <w:p>
-            <w:pPr>
-              <w:pStyle w:val="NoSpacing"/>
-              <w:tabs>
-                <w:tab w:val="left" w:pos="166"/>
-              </w:tabs>
-              <w:rPr>
-                <w:rStyle w:val="BookTitle"/>
-                <w:i w:val="0"/>
-                <w:iCs w:val="0"/>
-              </w:rPr>
-            </w:pPr>
           </w:p>
         </w:tc>
         <w:tc>
@@ -2176,6 +2156,7 @@
                 <w:ilvl w:val="0"/>
                 <w:numId w:val="1"/>
               </w:numPr>
+              <w:ind w:left="427"/>
             </w:pPr>
             <w:r>
               <w:lastRenderedPageBreak/>
@@ -2189,6 +2170,7 @@
                 <w:ilvl w:val="0"/>
                 <w:numId w:val="1"/>
               </w:numPr>
+              <w:ind w:left="427"/>
             </w:pPr>
             <w:r>
               <w:t>Software Architecture design for range of projects and customers</w:t>
@@ -2201,6 +2183,7 @@
                 <w:ilvl w:val="0"/>
                 <w:numId w:val="1"/>
               </w:numPr>
+              <w:ind w:left="427"/>
             </w:pPr>
             <w:r>
               <w:t>D</w:t>
@@ -2216,6 +2199,7 @@
                 <w:ilvl w:val="0"/>
                 <w:numId w:val="1"/>
               </w:numPr>
+              <w:ind w:left="427"/>
             </w:pPr>
             <w:r>
               <w:t>Work closely with the customer to bring up and debug new hardware</w:t>
@@ -2228,6 +2212,7 @@
                 <w:ilvl w:val="0"/>
                 <w:numId w:val="1"/>
               </w:numPr>
+              <w:ind w:left="427"/>
             </w:pPr>
             <w:r>
               <w:t>Support architecture design and development</w:t>
@@ -2240,6 +2225,7 @@
                 <w:ilvl w:val="0"/>
                 <w:numId w:val="1"/>
               </w:numPr>
+              <w:ind w:left="427"/>
             </w:pPr>
             <w:r>
               <w:t>Develop software in an ASPICE compliant process</w:t>
@@ -2252,6 +2238,7 @@
                 <w:ilvl w:val="0"/>
                 <w:numId w:val="1"/>
               </w:numPr>
+              <w:ind w:left="427"/>
             </w:pPr>
             <w:r>
               <w:t>Develop device drivers and middleware for interfaces like CAN, LIN, etc.</w:t>
@@ -2264,6 +2251,7 @@
                 <w:ilvl w:val="0"/>
                 <w:numId w:val="1"/>
               </w:numPr>
+              <w:ind w:left="427"/>
             </w:pPr>
             <w:r>
               <w:t>Review software requirements with the customer (internal &amp; external)</w:t>
@@ -2276,6 +2264,7 @@
                 <w:ilvl w:val="0"/>
                 <w:numId w:val="1"/>
               </w:numPr>
+              <w:ind w:left="427"/>
             </w:pPr>
             <w:r>
               <w:t>Implement software functions based on requirements</w:t>
@@ -2289,6 +2278,7 @@
                 <w:numId w:val="1"/>
               </w:numPr>
               <w:spacing w:after="160" w:line="259" w:lineRule="auto"/>
+              <w:ind w:left="427"/>
             </w:pPr>
             <w:r>
               <w:t>Participate in SW code reviews</w:t>
@@ -2301,6 +2291,7 @@
                 <w:ilvl w:val="0"/>
                 <w:numId w:val="1"/>
               </w:numPr>
+              <w:ind w:left="427"/>
             </w:pPr>
             <w:r>
               <w:t>Create SW documentation</w:t>
@@ -2313,6 +2304,7 @@
                 <w:ilvl w:val="0"/>
                 <w:numId w:val="1"/>
               </w:numPr>
+              <w:ind w:left="427"/>
             </w:pPr>
             <w:r>
               <w:t>Support validation test plan creation</w:t>
@@ -2325,6 +2317,7 @@
                 <w:ilvl w:val="0"/>
                 <w:numId w:val="1"/>
               </w:numPr>
+              <w:ind w:left="427"/>
             </w:pPr>
             <w:r>
               <w:t>Execution of software validation test plans</w:t>
@@ -2337,6 +2330,7 @@
                 <w:ilvl w:val="0"/>
                 <w:numId w:val="1"/>
               </w:numPr>
+              <w:ind w:left="427"/>
             </w:pPr>
             <w:r>
               <w:t>Review test case results</w:t>
@@ -2349,6 +2343,7 @@
                 <w:ilvl w:val="0"/>
                 <w:numId w:val="1"/>
               </w:numPr>
+              <w:ind w:left="427"/>
             </w:pPr>
             <w:r>
               <w:t>Implement change based on test cases results and change requests</w:t>
@@ -2361,6 +2356,7 @@
                 <w:ilvl w:val="0"/>
                 <w:numId w:val="1"/>
               </w:numPr>
+              <w:ind w:left="427"/>
             </w:pPr>
             <w:r>
               <w:t>Support planning and execution of engineering activities as directed by supervisor or senior team members</w:t>
@@ -2373,6 +2369,7 @@
                 <w:ilvl w:val="0"/>
                 <w:numId w:val="1"/>
               </w:numPr>
+              <w:ind w:left="427"/>
             </w:pPr>
             <w:r>
               <w:t>Support customer meetings</w:t>
@@ -2385,6 +2382,7 @@
                 <w:ilvl w:val="0"/>
                 <w:numId w:val="1"/>
               </w:numPr>
+              <w:ind w:left="427"/>
             </w:pPr>
             <w:r>
               <w:t>Support business and strategic company development opportunities</w:t>
@@ -2397,6 +2395,7 @@
                 <w:ilvl w:val="0"/>
                 <w:numId w:val="1"/>
               </w:numPr>
+              <w:ind w:left="427"/>
             </w:pPr>
             <w:r>
               <w:t>Demonstrate a willingness to learn and build technical knowledge and ability</w:t>
@@ -2409,6 +2408,7 @@
                 <w:ilvl w:val="0"/>
                 <w:numId w:val="1"/>
               </w:numPr>
+              <w:ind w:left="427"/>
             </w:pPr>
             <w:r>
               <w:t>Maintain ISO required documentation</w:t>
@@ -2423,7 +2423,11 @@
               <w:t>, task management system (i.e. JIRA) for multiple projects</w:t>
             </w:r>
           </w:p>
-          <w:p/>
+          <w:p>
+            <w:pPr>
+              <w:ind w:left="67"/>
+            </w:pPr>
+          </w:p>
         </w:tc>
       </w:tr>
       <w:tr>
@@ -2533,7 +2537,7 @@
                 <w:ilvl w:val="0"/>
                 <w:numId w:val="2"/>
               </w:numPr>
-              <w:ind w:left="720"/>
+              <w:ind w:left="427"/>
             </w:pPr>
             <w:r>
               <w:t xml:space="preserve">Owner of the </w:t>
@@ -2567,7 +2571,7 @@
                 <w:ilvl w:val="0"/>
                 <w:numId w:val="2"/>
               </w:numPr>
-              <w:ind w:left="720"/>
+              <w:ind w:left="427"/>
             </w:pPr>
             <w:r>
               <w:t xml:space="preserve">Worked closely with System Engineering team to gather, identify, </w:t>
@@ -2589,7 +2593,7 @@
                 <w:ilvl w:val="0"/>
                 <w:numId w:val="2"/>
               </w:numPr>
-              <w:ind w:left="720"/>
+              <w:ind w:left="427"/>
             </w:pPr>
             <w:r>
               <w:t xml:space="preserve">Worked closely with Software Architect to design </w:t>
@@ -2608,7 +2612,7 @@
                 <w:ilvl w:val="0"/>
                 <w:numId w:val="2"/>
               </w:numPr>
-              <w:ind w:left="720"/>
+              <w:ind w:left="427"/>
             </w:pPr>
             <w:r>
               <w:t xml:space="preserve">Implemented/developed software based on the identified requirements </w:t>
@@ -2624,7 +2628,7 @@
                 <w:ilvl w:val="0"/>
                 <w:numId w:val="2"/>
               </w:numPr>
-              <w:ind w:left="720"/>
+              <w:ind w:left="427"/>
             </w:pPr>
             <w:r>
               <w:t>Unit tested the developed software based on the design</w:t>
@@ -2637,7 +2641,7 @@
                 <w:ilvl w:val="0"/>
                 <w:numId w:val="2"/>
               </w:numPr>
-              <w:ind w:left="720"/>
+              <w:ind w:left="427"/>
             </w:pPr>
             <w:r>
               <w:t>Coordinated</w:t>
@@ -2656,12 +2660,13 @@
                 <w:ilvl w:val="0"/>
                 <w:numId w:val="2"/>
               </w:numPr>
-              <w:ind w:left="720"/>
+              <w:ind w:left="427"/>
             </w:pPr>
             <w:r>
               <w:t>Managed the diagnostic features (application, infrastructure, otherwise) releases according to the project manager and customer expectations</w:t>
             </w:r>
           </w:p>
+          <w:p/>
         </w:tc>
       </w:tr>
       <w:tr>
@@ -2739,6 +2744,7 @@
                 <w:ilvl w:val="0"/>
                 <w:numId w:val="3"/>
               </w:numPr>
+              <w:ind w:left="427"/>
             </w:pPr>
             <w:r>
               <w:t>Determined customer requirements for embedded software development</w:t>
@@ -2751,6 +2757,7 @@
                 <w:ilvl w:val="0"/>
                 <w:numId w:val="3"/>
               </w:numPr>
+              <w:ind w:left="427"/>
             </w:pPr>
             <w:r>
               <w:t>Integrated software using AUTOSAR Basic Software with GM SUM for All Wheel Drive electronic control module</w:t>
@@ -2763,6 +2770,7 @@
                 <w:ilvl w:val="0"/>
                 <w:numId w:val="3"/>
               </w:numPr>
+              <w:ind w:left="427"/>
             </w:pPr>
             <w:r>
               <w:t>Focused on CAN networks, UDS diagnostics, cyber-security, ECU power moding, and fault management</w:t>
@@ -2775,6 +2783,7 @@
                 <w:ilvl w:val="0"/>
                 <w:numId w:val="3"/>
               </w:numPr>
+              <w:ind w:left="427"/>
             </w:pPr>
             <w:r>
               <w:t>Involved in ECU requirements engineering, software design, software testing, and software release</w:t>
@@ -2787,12 +2796,77 @@
                 <w:ilvl w:val="0"/>
                 <w:numId w:val="3"/>
               </w:numPr>
+              <w:ind w:left="427"/>
             </w:pPr>
             <w:r>
               <w:t>Verified hardware design and schematics</w:t>
             </w:r>
           </w:p>
           <w:p/>
+          <w:p/>
+        </w:tc>
+      </w:tr>
+      <w:tr>
+        <w:trPr>
+          <w:trHeight w:val="378"/>
+        </w:trPr>
+        <w:tc>
+          <w:tcPr>
+            <w:tcW w:w="2880" w:type="dxa"/>
+          </w:tcPr>
+          <w:p>
+            <w:pPr>
+              <w:rPr>
+                <w:rStyle w:val="BookTitle"/>
+              </w:rPr>
+            </w:pPr>
+            <w:r>
+              <w:rPr>
+                <w:rStyle w:val="BookTitle"/>
+              </w:rPr>
+              <w:t>Project</w:t>
+            </w:r>
+          </w:p>
+        </w:tc>
+        <w:tc>
+          <w:tcPr>
+            <w:tcW w:w="2250" w:type="dxa"/>
+            <w:gridSpan w:val="2"/>
+            <w:shd w:val="clear" w:color="auto" w:fill="D9D9D9" w:themeFill="background1" w:themeFillShade="D9"/>
+          </w:tcPr>
+          <w:p>
+            <w:r>
+              <w:t>Project Engineer</w:t>
+            </w:r>
+          </w:p>
+        </w:tc>
+        <w:tc>
+          <w:tcPr>
+            <w:tcW w:w="3510" w:type="dxa"/>
+            <w:shd w:val="clear" w:color="auto" w:fill="D9D9D9" w:themeFill="background1" w:themeFillShade="D9"/>
+          </w:tcPr>
+          <w:p>
+            <w:pPr>
+              <w:jc w:val="center"/>
+            </w:pPr>
+            <w:r>
+              <w:t>Vector, Inc., Novi, MI</w:t>
+            </w:r>
+          </w:p>
+        </w:tc>
+        <w:tc>
+          <w:tcPr>
+            <w:tcW w:w="2870" w:type="dxa"/>
+            <w:shd w:val="clear" w:color="auto" w:fill="D9D9D9" w:themeFill="background1" w:themeFillShade="D9"/>
+          </w:tcPr>
+          <w:p>
+            <w:pPr>
+              <w:jc w:val="right"/>
+            </w:pPr>
+            <w:r>
+              <w:t>June 2012 – November 2015</w:t>
+            </w:r>
+          </w:p>
         </w:tc>
       </w:tr>
       <w:tr>
@@ -2804,77 +2878,6 @@
             <w:tcW w:w="2880" w:type="dxa"/>
           </w:tcPr>
           <w:p>
-            <w:pPr>
-              <w:rPr>
-                <w:rStyle w:val="BookTitle"/>
-              </w:rPr>
-            </w:pPr>
-            <w:r>
-              <w:rPr>
-                <w:rStyle w:val="BookTitle"/>
-              </w:rPr>
-              <w:t>Project</w:t>
-            </w:r>
-          </w:p>
-        </w:tc>
-        <w:tc>
-          <w:tcPr>
-            <w:tcW w:w="2250" w:type="dxa"/>
-            <w:gridSpan w:val="2"/>
-            <w:shd w:val="clear" w:color="auto" w:fill="D9D9D9" w:themeFill="background1" w:themeFillShade="D9"/>
-          </w:tcPr>
-          <w:p>
-            <w:r>
-              <w:t>Project Engineer</w:t>
-            </w:r>
-          </w:p>
-        </w:tc>
-        <w:tc>
-          <w:tcPr>
-            <w:tcW w:w="3510" w:type="dxa"/>
-            <w:shd w:val="clear" w:color="auto" w:fill="D9D9D9" w:themeFill="background1" w:themeFillShade="D9"/>
-          </w:tcPr>
-          <w:p>
-            <w:pPr>
-              <w:jc w:val="center"/>
-            </w:pPr>
-            <w:r>
-              <w:t>Vector, Inc., Novi, MI</w:t>
-            </w:r>
-          </w:p>
-        </w:tc>
-        <w:tc>
-          <w:tcPr>
-            <w:tcW w:w="2870" w:type="dxa"/>
-            <w:shd w:val="clear" w:color="auto" w:fill="D9D9D9" w:themeFill="background1" w:themeFillShade="D9"/>
-          </w:tcPr>
-          <w:p>
-            <w:pPr>
-              <w:jc w:val="right"/>
-            </w:pPr>
-            <w:r>
-              <w:t>June 2012 – November 2015</w:t>
-            </w:r>
-          </w:p>
-        </w:tc>
-      </w:tr>
-      <w:tr>
-        <w:trPr>
-          <w:trHeight w:val="67"/>
-        </w:trPr>
-        <w:tc>
-          <w:tcPr>
-            <w:tcW w:w="2880" w:type="dxa"/>
-          </w:tcPr>
-          <w:p>
-            <w:pPr>
-              <w:rPr>
-                <w:sz w:val="18"/>
-                <w:szCs w:val="18"/>
-              </w:rPr>
-            </w:pPr>
-          </w:p>
-          <w:p>
             <w:r>
               <w:rPr>
                 <w:sz w:val="18"/>
@@ -2920,6 +2923,7 @@
                 <w:ilvl w:val="0"/>
                 <w:numId w:val="4"/>
               </w:numPr>
+              <w:ind w:left="427"/>
             </w:pPr>
             <w:r>
               <w:t>Determined customer requirements and performed embedded software CAN stack integration</w:t>
@@ -2932,6 +2936,7 @@
                 <w:ilvl w:val="0"/>
                 <w:numId w:val="4"/>
               </w:numPr>
+              <w:ind w:left="427"/>
             </w:pPr>
             <w:r>
               <w:t>Managed overall project</w:t>
@@ -2944,6 +2949,7 @@
                 <w:ilvl w:val="0"/>
                 <w:numId w:val="4"/>
               </w:numPr>
+              <w:ind w:left="427"/>
             </w:pPr>
             <w:r>
               <w:t>Troubleshooted software and other issues with customer's implementation and provided technical support for embedded software</w:t>
@@ -2956,6 +2962,7 @@
                 <w:ilvl w:val="0"/>
                 <w:numId w:val="4"/>
               </w:numPr>
+              <w:ind w:left="427"/>
             </w:pPr>
             <w:r>
               <w:t>Met with customers regularly to establish positive, long-term relationships</w:t>
@@ -2968,6 +2975,7 @@
                 <w:ilvl w:val="0"/>
                 <w:numId w:val="4"/>
               </w:numPr>
+              <w:ind w:left="427"/>
             </w:pPr>
             <w:r>
               <w:t>Worked with product developers and test engineers at OEMs and suppliers</w:t>
@@ -2978,7 +2986,7 @@
       </w:tr>
       <w:tr>
         <w:trPr>
-          <w:trHeight w:val="67"/>
+          <w:trHeight w:val="306"/>
         </w:trPr>
         <w:tc>
           <w:tcPr>
@@ -3063,6 +3071,7 @@
                 <w:ilvl w:val="0"/>
                 <w:numId w:val="5"/>
               </w:numPr>
+              <w:ind w:left="427"/>
             </w:pPr>
             <w:r>
               <w:t>Reviewed and understood customer requirements, specifications, drawings, and engineering changes for Memory Seat Module</w:t>
@@ -3075,6 +3084,7 @@
                 <w:ilvl w:val="0"/>
                 <w:numId w:val="5"/>
               </w:numPr>
+              <w:ind w:left="427"/>
             </w:pPr>
             <w:r>
               <w:t>Completed test requests and analyzed data to perform product testing from vehicle checks to design validation to product validation testing</w:t>
@@ -3087,6 +3097,7 @@
                 <w:ilvl w:val="0"/>
                 <w:numId w:val="5"/>
               </w:numPr>
+              <w:ind w:left="427"/>
             </w:pPr>
             <w:r>
               <w:t>Participated in benchmarking activities</w:t>
@@ -3099,12 +3110,12 @@
                 <w:ilvl w:val="0"/>
                 <w:numId w:val="5"/>
               </w:numPr>
+              <w:ind w:left="427"/>
             </w:pPr>
             <w:r>
               <w:t>Assisted in the creation of technical reports and presentations</w:t>
             </w:r>
           </w:p>
-          <w:p/>
         </w:tc>
       </w:tr>
       <w:tr>
@@ -3205,7 +3216,6 @@
               </w:tabs>
               <w:ind w:left="159"/>
               <w:rPr>
-                <w:rStyle w:val="SubtleEmphasis"/>
                 <w:sz w:val="18"/>
                 <w:szCs w:val="18"/>
               </w:rPr>
@@ -3218,14 +3228,6 @@
               </w:rPr>
               <w:t>Associates In Engineering</w:t>
             </w:r>
-          </w:p>
-          <w:p>
-            <w:pPr>
-              <w:rPr>
-                <w:sz w:val="18"/>
-                <w:szCs w:val="18"/>
-              </w:rPr>
-            </w:pPr>
           </w:p>
         </w:tc>
         <w:tc>
@@ -3247,7 +3249,7 @@
       </w:tr>
       <w:tr>
         <w:trPr>
-          <w:trHeight w:val="67"/>
+          <w:trHeight w:val="351"/>
         </w:trPr>
         <w:tc>
           <w:tcPr>
@@ -3331,7 +3333,6 @@
             <w:tcW w:w="2880" w:type="dxa"/>
             <w:vMerge w:val="restart"/>
           </w:tcPr>
-          <w:p/>
           <w:p>
             <w:pPr>
               <w:rPr>
@@ -3365,6 +3366,50 @@
           <w:p>
             <w:pPr>
               <w:rPr>
+                <w:sz w:val="18"/>
+                <w:szCs w:val="18"/>
+              </w:rPr>
+            </w:pPr>
+            <w:r>
+              <w:rPr>
+                <w:sz w:val="18"/>
+                <w:szCs w:val="18"/>
+              </w:rPr>
+              <w:t>Functional Safety (ISO 26262)</w:t>
+            </w:r>
+          </w:p>
+          <w:p>
+            <w:pPr>
+              <w:rPr>
+                <w:sz w:val="18"/>
+                <w:szCs w:val="18"/>
+              </w:rPr>
+            </w:pPr>
+            <w:r>
+              <w:rPr>
+                <w:sz w:val="18"/>
+                <w:szCs w:val="18"/>
+              </w:rPr>
+              <w:t xml:space="preserve">Cybersecurity (ISO </w:t>
+            </w:r>
+            <w:r>
+              <w:rPr>
+                <w:sz w:val="18"/>
+                <w:szCs w:val="18"/>
+              </w:rPr>
+              <w:t>21434</w:t>
+            </w:r>
+            <w:r>
+              <w:rPr>
+                <w:sz w:val="18"/>
+                <w:szCs w:val="18"/>
+              </w:rPr>
+              <w:t>)</w:t>
+            </w:r>
+          </w:p>
+          <w:p>
+            <w:pPr>
+              <w:rPr>
                 <w:rStyle w:val="Strong"/>
                 <w:sz w:val="18"/>
                 <w:szCs w:val="18"/>
@@ -3424,7 +3469,7 @@
                 <w:sz w:val="18"/>
                 <w:szCs w:val="18"/>
               </w:rPr>
-              <w:t>Microsar</w:t>
+              <w:t>CANoe</w:t>
             </w:r>
             <w:proofErr w:type="spellEnd"/>
             <w:r>
@@ -3432,7 +3477,7 @@
                 <w:sz w:val="18"/>
                 <w:szCs w:val="18"/>
               </w:rPr>
-              <w:t xml:space="preserve"> – Global B</w:t>
+              <w:t xml:space="preserve"> / CANalyzer / CAPL</w:t>
             </w:r>
           </w:p>
           <w:p>
@@ -3446,68 +3491,19 @@
                 <w:szCs w:val="18"/>
               </w:rPr>
             </w:pPr>
-            <w:proofErr w:type="spellStart"/>
-            <w:r>
-              <w:rPr>
-                <w:sz w:val="18"/>
-                <w:szCs w:val="18"/>
-              </w:rPr>
-              <w:t>CANoe</w:t>
-            </w:r>
-            <w:proofErr w:type="spellEnd"/>
-            <w:r>
-              <w:rPr>
-                <w:sz w:val="18"/>
-                <w:szCs w:val="18"/>
-              </w:rPr>
-              <w:t xml:space="preserve"> / CANalyzer / CAPL</w:t>
-            </w:r>
-          </w:p>
-          <w:p>
-            <w:pPr>
-              <w:tabs>
-                <w:tab w:val="left" w:pos="158"/>
-              </w:tabs>
-              <w:ind w:left="158"/>
-              <w:rPr>
-                <w:sz w:val="18"/>
-                <w:szCs w:val="18"/>
-              </w:rPr>
-            </w:pPr>
-            <w:proofErr w:type="spellStart"/>
-            <w:r>
-              <w:rPr>
-                <w:sz w:val="18"/>
-                <w:szCs w:val="18"/>
-              </w:rPr>
-              <w:t>CANdela</w:t>
-            </w:r>
-            <w:proofErr w:type="spellEnd"/>
-            <w:r>
-              <w:rPr>
-                <w:sz w:val="18"/>
-                <w:szCs w:val="18"/>
-              </w:rPr>
-              <w:t xml:space="preserve"> Studio</w:t>
-            </w:r>
-          </w:p>
-          <w:p>
-            <w:pPr>
-              <w:tabs>
-                <w:tab w:val="left" w:pos="158"/>
-              </w:tabs>
-              <w:ind w:left="158"/>
-              <w:rPr>
-                <w:sz w:val="18"/>
-                <w:szCs w:val="18"/>
-              </w:rPr>
-            </w:pPr>
             <w:r>
               <w:rPr>
                 <w:sz w:val="18"/>
                 <w:szCs w:val="18"/>
               </w:rPr>
               <w:t>Diagnostics UDS</w:t>
+            </w:r>
+            <w:r>
+              <w:rPr>
+                <w:sz w:val="18"/>
+                <w:szCs w:val="18"/>
+              </w:rPr>
+              <w:t xml:space="preserve"> (ISO 14229)</w:t>
             </w:r>
           </w:p>
           <w:p>
@@ -3587,6 +3583,55 @@
                 <w:szCs w:val="18"/>
               </w:rPr>
               <w:t>Structures</w:t>
+            </w:r>
+          </w:p>
+          <w:p>
+            <w:pPr>
+              <w:spacing w:after="160" w:line="259" w:lineRule="auto"/>
+              <w:rPr>
+                <w:rStyle w:val="Strong"/>
+                <w:b w:val="0"/>
+                <w:bCs w:val="0"/>
+                <w:sz w:val="18"/>
+                <w:szCs w:val="18"/>
+              </w:rPr>
+            </w:pPr>
+            <w:proofErr w:type="spellStart"/>
+            <w:r>
+              <w:rPr>
+                <w:sz w:val="18"/>
+                <w:szCs w:val="18"/>
+              </w:rPr>
+              <w:t>Harvard</w:t>
+            </w:r>
+            <w:r>
+              <w:rPr>
+                <w:sz w:val="18"/>
+                <w:szCs w:val="18"/>
+              </w:rPr>
+              <w:t>X</w:t>
+            </w:r>
+            <w:proofErr w:type="spellEnd"/>
+            <w:r>
+              <w:rPr>
+                <w:sz w:val="18"/>
+                <w:szCs w:val="18"/>
+              </w:rPr>
+              <w:t xml:space="preserve"> </w:t>
+            </w:r>
+            <w:r>
+              <w:rPr>
+                <w:sz w:val="18"/>
+                <w:szCs w:val="18"/>
+              </w:rPr>
+              <w:t xml:space="preserve">- </w:t>
+            </w:r>
+            <w:r>
+              <w:rPr>
+                <w:sz w:val="18"/>
+                <w:szCs w:val="18"/>
+              </w:rPr>
+              <w:t>TinyML Fundamental</w:t>
             </w:r>
           </w:p>
         </w:tc>
@@ -3602,6 +3647,7 @@
                 <w:ilvl w:val="0"/>
                 <w:numId w:val="6"/>
               </w:numPr>
+              <w:ind w:left="427"/>
             </w:pPr>
             <w:r>
               <w:t>Tested various automotive products for electronic interference across a range of frequencies, including the AM band and GPS bands</w:t>
@@ -3614,6 +3660,7 @@
                 <w:ilvl w:val="0"/>
                 <w:numId w:val="6"/>
               </w:numPr>
+              <w:ind w:left="427"/>
             </w:pPr>
             <w:r>
               <w:t>Reviewed customer specifications and standards with supervisor and/or customers to ensure correct test implementation for engineering development, design verification, product verification, and annual verification</w:t>
@@ -3626,6 +3673,7 @@
                 <w:ilvl w:val="0"/>
                 <w:numId w:val="6"/>
               </w:numPr>
+              <w:ind w:left="427"/>
             </w:pPr>
             <w:r>
               <w:t>Internship</w:t>
@@ -3728,7 +3776,7 @@
           </w:tcPr>
           <w:p>
             <w:pPr>
-              <w:ind w:left="720"/>
+              <w:ind w:left="67"/>
             </w:pPr>
             <w:r>
               <w:t xml:space="preserve">Performed as a member </w:t>
@@ -3750,27 +3798,6 @@
           <w:szCs w:val="18"/>
         </w:rPr>
       </w:pPr>
-      <w:r>
-        <w:rPr>
-          <w:sz w:val="18"/>
-          <w:szCs w:val="18"/>
-        </w:rPr>
-        <w:t xml:space="preserve">Harvard </w:t>
-      </w:r>
-      <w:r>
-        <w:rPr>
-          <w:sz w:val="18"/>
-          <w:szCs w:val="18"/>
-        </w:rPr>
-        <w:t xml:space="preserve">- </w:t>
-      </w:r>
-      <w:r>
-        <w:rPr>
-          <w:sz w:val="18"/>
-          <w:szCs w:val="18"/>
-        </w:rPr>
-        <w:t>TinyML Fundamental</w:t>
-      </w:r>
     </w:p>
     <w:sectPr>
       <w:pgSz w:w="12240" w:h="15840"/>

</xml_diff>